<commit_message>
Added initial Project files for Lab-2
</commit_message>
<xml_diff>
--- a/Shahid Afridi.docx
+++ b/Shahid Afridi.docx
@@ -161,7 +161,16 @@
           <w:sz w:val="34"/>
           <w:szCs w:val="34"/>
         </w:rPr>
-        <w:t xml:space="preserve">Lab -1 </w:t>
+        <w:t>Lab</w:t>
+      </w:r>
+      <w:r>
+        <w:rPr>
+          <w:b/>
+          <w:bCs/>
+          <w:sz w:val="34"/>
+          <w:szCs w:val="34"/>
+        </w:rPr>
+        <w:t xml:space="preserve"> - 1</w:t>
       </w:r>
     </w:p>
     <w:sectPr>

</xml_diff>

<commit_message>
Lab5 created.Enemy with basic intelligent with obstacle, edge and ground chek
</commit_message>
<xml_diff>
--- a/Shahid Afridi.docx
+++ b/Shahid Afridi.docx
@@ -8,7 +8,7 @@
           <w:noProof/>
         </w:rPr>
         <w:drawing>
-          <wp:anchor distT="0" distB="0" distL="114300" distR="114300" simplePos="0" relativeHeight="251658240" behindDoc="1" locked="0" layoutInCell="1" allowOverlap="1" wp14:anchorId="4834E99C" wp14:editId="14E33A33">
+          <wp:anchor distT="0" distB="0" distL="114300" distR="114300" simplePos="0" relativeHeight="251658240" behindDoc="1" locked="0" layoutInCell="1" allowOverlap="1" wp14:anchorId="4834E99C" wp14:editId="4947C5E3">
             <wp:simplePos x="0" y="0"/>
             <wp:positionH relativeFrom="margin">
               <wp:align>center</wp:align>
@@ -154,24 +154,6 @@
           <w:szCs w:val="34"/>
         </w:rPr>
       </w:pPr>
-      <w:r>
-        <w:rPr>
-          <w:b/>
-          <w:bCs/>
-          <w:sz w:val="34"/>
-          <w:szCs w:val="34"/>
-        </w:rPr>
-        <w:t>Lab</w:t>
-      </w:r>
-      <w:r>
-        <w:rPr>
-          <w:b/>
-          <w:bCs/>
-          <w:sz w:val="34"/>
-          <w:szCs w:val="34"/>
-        </w:rPr>
-        <w:t xml:space="preserve"> - 1</w:t>
-      </w:r>
     </w:p>
     <w:sectPr>
       <w:pgSz w:w="11906" w:h="16838"/>

</xml_diff>